<commit_message>
register user functionality and home page setup
</commit_message>
<xml_diff>
--- a/notes.docx
+++ b/notes.docx
@@ -228,7 +228,7 @@
       <w:r>
         <w:t xml:space="preserve">$ git remote add origin </w:t>
       </w:r>
-      <w:hyperlink r:id="rId4" w:history="1">
+      <w:hyperlink r:id="rId5" w:history="1">
         <w:r>
           <w:rPr>
             <w:rStyle w:val="Hyperlink"/>
@@ -257,7 +257,15 @@
     </w:p>
     <w:p>
       <w:r>
-        <w:t xml:space="preserve">If this command throws any error </w:t>
+        <w:t xml:space="preserve">If this command throws any </w:t>
+      </w:r>
+      <w:proofErr w:type="gramStart"/>
+      <w:r>
+        <w:t>error</w:t>
+      </w:r>
+      <w:proofErr w:type="gramEnd"/>
+      <w:r>
+        <w:t xml:space="preserve"> </w:t>
       </w:r>
       <w:r>
         <w:sym w:font="Wingdings" w:char="F0E0"/>
@@ -308,7 +316,7 @@
       </w:r>
     </w:p>
     <w:p>
-      <w:hyperlink r:id="rId5" w:tgtFrame="_blank" w:history="1">
+      <w:hyperlink r:id="rId6" w:tgtFrame="_blank" w:history="1">
         <w:r>
           <w:rPr>
             <w:rStyle w:val="Hyperlink"/>
@@ -332,103 +340,891 @@
     </w:p>
     <w:p>
       <w:pPr>
-        <w:jc w:val="center"/>
+        <w:jc w:val="right"/>
+      </w:pPr>
+      <w:r>
+        <w:tab/>
+      </w:r>
+      <w:r>
+        <w:tab/>
+      </w:r>
+      <w:r>
+        <w:tab/>
+      </w:r>
+      <w:r>
+        <w:tab/>
+      </w:r>
+      <w:r>
+        <w:tab/>
+      </w:r>
+      <w:r>
+        <w:tab/>
+      </w:r>
+      <w:r>
+        <w:tab/>
+      </w:r>
+      <w:r>
+        <w:t>to make it work initially add the folder name in</w:t>
+      </w:r>
+      <w:r>
         <w:rPr>
           <w:b/>
           <w:bCs/>
         </w:rPr>
-      </w:pPr>
+        <w:t xml:space="preserve"> </w:t>
+      </w:r>
       <w:r>
         <w:rPr>
           <w:b/>
           <w:bCs/>
         </w:rPr>
-        <w:tab/>
-      </w:r>
-      <w:r>
+        <w:t>DIRS of setting.py</w:t>
+      </w:r>
+      <w:r>
+        <w:t xml:space="preserve"> </w:t>
+      </w:r>
+    </w:p>
+    <w:p>
+      <w:r>
+        <w:t xml:space="preserve">python manage.py </w:t>
+      </w:r>
+      <w:r>
+        <w:sym w:font="Wingdings" w:char="F0E0"/>
+      </w:r>
+      <w:r>
+        <w:t xml:space="preserve"> to make all the changes effective</w:t>
+      </w:r>
+    </w:p>
+    <w:p>
+      <w:r>
+        <w:t xml:space="preserve">python manage.py </w:t>
+      </w:r>
+      <w:proofErr w:type="spellStart"/>
+      <w:r>
+        <w:t>createsuperuser</w:t>
+      </w:r>
+      <w:proofErr w:type="spellEnd"/>
+      <w:r>
+        <w:t xml:space="preserve"> </w:t>
+      </w:r>
+      <w:r>
+        <w:sym w:font="Wingdings" w:char="F0E0"/>
+      </w:r>
+      <w:r>
+        <w:t xml:space="preserve"> to create super user</w:t>
+      </w:r>
+    </w:p>
+    <w:p>
+      <w:r>
+        <w:t>Username</w:t>
+      </w:r>
+      <w:r>
+        <w:sym w:font="Wingdings" w:char="F0E0"/>
+      </w:r>
+      <w:r>
+        <w:t xml:space="preserve"> </w:t>
+      </w:r>
+      <w:proofErr w:type="spellStart"/>
+      <w:r>
+        <w:t>djangoadmin</w:t>
+      </w:r>
+      <w:proofErr w:type="spellEnd"/>
+    </w:p>
+    <w:p>
+      <w:r>
+        <w:t xml:space="preserve">Mail </w:t>
+      </w:r>
+      <w:r>
+        <w:sym w:font="Wingdings" w:char="F0E0"/>
+      </w:r>
+      <w:r>
+        <w:t xml:space="preserve"> </w:t>
+      </w:r>
+      <w:hyperlink r:id="rId7" w:history="1">
+        <w:r>
+          <w:rPr>
+            <w:rStyle w:val="Hyperlink"/>
+          </w:rPr>
+          <w:t>srkramoji@gmail.com</w:t>
+        </w:r>
+      </w:hyperlink>
+      <w:r>
+        <w:t xml:space="preserve"> , password </w:t>
+      </w:r>
+      <w:r>
+        <w:sym w:font="Wingdings" w:char="F0E0"/>
+      </w:r>
+      <w:r>
+        <w:t xml:space="preserve"> Ramoji@9949</w:t>
+      </w:r>
+    </w:p>
+    <w:p>
+      <w:r>
+        <w:lastRenderedPageBreak/>
+        <w:t xml:space="preserve">To open the super user run the project and </w:t>
+      </w:r>
+    </w:p>
+    <w:p>
+      <w:hyperlink r:id="rId8" w:history="1">
+        <w:r>
+          <w:rPr>
+            <w:rStyle w:val="Hyperlink"/>
+          </w:rPr>
+          <w:t>http://127.0.0.1:8000/admin/</w:t>
+        </w:r>
+      </w:hyperlink>
+      <w:r>
+        <w:t xml:space="preserve">  </w:t>
+      </w:r>
+      <w:r>
+        <w:sym w:font="Wingdings" w:char="F0E0"/>
+      </w:r>
+      <w:r>
+        <w:t xml:space="preserve"> provide username and password</w:t>
+      </w:r>
+    </w:p>
+    <w:p>
+      <w:pPr>
+        <w:jc w:val="right"/>
         <w:rPr>
           <w:b/>
           <w:bCs/>
         </w:rPr>
-        <w:tab/>
+      </w:pPr>
+      <w:r>
+        <w:t xml:space="preserve">Use the template for front end </w:t>
+      </w:r>
+      <w:r>
+        <w:sym w:font="Wingdings" w:char="F0E0"/>
+      </w:r>
+      <w:r>
+        <w:t xml:space="preserve"> </w:t>
       </w:r>
       <w:r>
         <w:rPr>
           <w:b/>
           <w:bCs/>
         </w:rPr>
-        <w:tab/>
-      </w:r>
-      <w:r>
+        <w:t>C:\Users\Ramoji\Downloads\foodOnline_template</w:t>
+      </w:r>
+    </w:p>
+    <w:p>
+      <w:r>
+        <w:t>Using the index. Html (from the above template) page for home.html(project)</w:t>
+      </w:r>
+    </w:p>
+    <w:p>
+      <w:pPr>
+        <w:jc w:val="right"/>
+      </w:pPr>
+      <w:r>
+        <w:t xml:space="preserve">But the template is ready still the </w:t>
+      </w:r>
+      <w:proofErr w:type="spellStart"/>
+      <w:r>
+        <w:t>css</w:t>
+      </w:r>
+      <w:proofErr w:type="spellEnd"/>
+      <w:r>
+        <w:t xml:space="preserve"> styles and </w:t>
+      </w:r>
+      <w:proofErr w:type="spellStart"/>
+      <w:r>
+        <w:t>js</w:t>
+      </w:r>
+      <w:proofErr w:type="spellEnd"/>
+      <w:r>
+        <w:t xml:space="preserve"> are not available for use because it is required to </w:t>
+      </w:r>
+    </w:p>
+    <w:p>
+      <w:pPr>
+        <w:jc w:val="right"/>
+      </w:pPr>
+      <w:r>
+        <w:t>Add a</w:t>
+      </w:r>
+      <w:r>
+        <w:t xml:space="preserve"> </w:t>
+      </w:r>
+      <w:r>
+        <w:t>static folder to the project location</w:t>
+      </w:r>
+      <w:r>
+        <w:t xml:space="preserve"> and pass the req files</w:t>
+      </w:r>
+    </w:p>
+    <w:p>
+      <w:pPr>
         <w:rPr>
           <w:b/>
           <w:bCs/>
         </w:rPr>
-        <w:tab/>
+      </w:pPr>
+      <w:r>
+        <w:t xml:space="preserve">Here we are passing all the files in  </w:t>
+      </w:r>
+      <w:r>
+        <w:sym w:font="Wingdings" w:char="F0E0"/>
+      </w:r>
+      <w:r>
+        <w:t xml:space="preserve"> </w:t>
       </w:r>
       <w:r>
         <w:rPr>
           <w:b/>
           <w:bCs/>
         </w:rPr>
+        <w:t>C:\Users\Ramoji\Downloads\foodOnline_template\foodOnline_template\assets</w:t>
+      </w:r>
+    </w:p>
+    <w:p>
+      <w:r>
+        <w:t>Then it is required to configuration of the static files</w:t>
+      </w:r>
+    </w:p>
+    <w:p>
+      <w:r>
+        <w:t>Do it in static section of settings.py file</w:t>
+      </w:r>
+    </w:p>
+    <w:p>
+      <w:pPr>
+        <w:shd w:val="clear" w:color="auto" w:fill="1E1E1E"/>
+        <w:spacing w:after="0" w:line="300" w:lineRule="atLeast"/>
+        <w:rPr>
+          <w:rFonts w:ascii="Consolas" w:eastAsia="Times New Roman" w:hAnsi="Consolas" w:cs="Times New Roman"/>
+          <w:color w:val="D4D4D4"/>
+          <w:sz w:val="23"/>
+          <w:szCs w:val="23"/>
+        </w:rPr>
+      </w:pPr>
+      <w:r>
+        <w:rPr>
+          <w:rFonts w:ascii="Consolas" w:eastAsia="Times New Roman" w:hAnsi="Consolas" w:cs="Times New Roman"/>
+          <w:color w:val="4FC1FF"/>
+          <w:sz w:val="23"/>
+          <w:szCs w:val="23"/>
+        </w:rPr>
+        <w:t>STATIC_ROOT</w:t>
+      </w:r>
+      <w:r>
+        <w:rPr>
+          <w:rFonts w:ascii="Consolas" w:eastAsia="Times New Roman" w:hAnsi="Consolas" w:cs="Times New Roman"/>
+          <w:color w:val="D4D4D4"/>
+          <w:sz w:val="23"/>
+          <w:szCs w:val="23"/>
+        </w:rPr>
+        <w:t xml:space="preserve"> = </w:t>
+      </w:r>
+      <w:r>
+        <w:rPr>
+          <w:rFonts w:ascii="Consolas" w:eastAsia="Times New Roman" w:hAnsi="Consolas" w:cs="Times New Roman"/>
+          <w:color w:val="4FC1FF"/>
+          <w:sz w:val="23"/>
+          <w:szCs w:val="23"/>
+        </w:rPr>
+        <w:t>BASE_DIR</w:t>
+      </w:r>
+      <w:r>
+        <w:rPr>
+          <w:rFonts w:ascii="Consolas" w:eastAsia="Times New Roman" w:hAnsi="Consolas" w:cs="Times New Roman"/>
+          <w:color w:val="D4D4D4"/>
+          <w:sz w:val="23"/>
+          <w:szCs w:val="23"/>
+        </w:rPr>
+        <w:t xml:space="preserve"> /</w:t>
+      </w:r>
+      <w:r>
+        <w:rPr>
+          <w:rFonts w:ascii="Consolas" w:eastAsia="Times New Roman" w:hAnsi="Consolas" w:cs="Times New Roman"/>
+          <w:color w:val="CE9178"/>
+          <w:sz w:val="23"/>
+          <w:szCs w:val="23"/>
+        </w:rPr>
+        <w:t>'static'</w:t>
+      </w:r>
+    </w:p>
+    <w:p>
+      <w:pPr>
+        <w:shd w:val="clear" w:color="auto" w:fill="1E1E1E"/>
+        <w:spacing w:after="0" w:line="300" w:lineRule="atLeast"/>
+        <w:rPr>
+          <w:rFonts w:ascii="Consolas" w:eastAsia="Times New Roman" w:hAnsi="Consolas" w:cs="Times New Roman"/>
+          <w:color w:val="D4D4D4"/>
+          <w:sz w:val="23"/>
+          <w:szCs w:val="23"/>
+        </w:rPr>
+      </w:pPr>
+      <w:r>
+        <w:rPr>
+          <w:rFonts w:ascii="Consolas" w:eastAsia="Times New Roman" w:hAnsi="Consolas" w:cs="Times New Roman"/>
+          <w:color w:val="4FC1FF"/>
+          <w:sz w:val="23"/>
+          <w:szCs w:val="23"/>
+        </w:rPr>
+        <w:t>STATICFILES_DIRS</w:t>
+      </w:r>
+      <w:r>
+        <w:rPr>
+          <w:rFonts w:ascii="Consolas" w:eastAsia="Times New Roman" w:hAnsi="Consolas" w:cs="Times New Roman"/>
+          <w:color w:val="D4D4D4"/>
+          <w:sz w:val="23"/>
+          <w:szCs w:val="23"/>
+        </w:rPr>
+        <w:t xml:space="preserve"> =[</w:t>
+      </w:r>
+    </w:p>
+    <w:p>
+      <w:pPr>
+        <w:shd w:val="clear" w:color="auto" w:fill="1E1E1E"/>
+        <w:spacing w:after="0" w:line="300" w:lineRule="atLeast"/>
+        <w:rPr>
+          <w:rFonts w:ascii="Consolas" w:eastAsia="Times New Roman" w:hAnsi="Consolas" w:cs="Times New Roman"/>
+          <w:color w:val="D4D4D4"/>
+          <w:sz w:val="23"/>
+          <w:szCs w:val="23"/>
+        </w:rPr>
+      </w:pPr>
+      <w:r>
+        <w:rPr>
+          <w:rFonts w:ascii="Consolas" w:eastAsia="Times New Roman" w:hAnsi="Consolas" w:cs="Times New Roman"/>
+          <w:color w:val="D4D4D4"/>
+          <w:sz w:val="23"/>
+          <w:szCs w:val="23"/>
+        </w:rPr>
+        <w:t xml:space="preserve">    </w:t>
+      </w:r>
+      <w:r>
+        <w:rPr>
+          <w:rFonts w:ascii="Consolas" w:eastAsia="Times New Roman" w:hAnsi="Consolas" w:cs="Times New Roman"/>
+          <w:color w:val="CE9178"/>
+          <w:sz w:val="23"/>
+          <w:szCs w:val="23"/>
+        </w:rPr>
+        <w:t>'</w:t>
+      </w:r>
+      <w:proofErr w:type="spellStart"/>
+      <w:r>
+        <w:rPr>
+          <w:rFonts w:ascii="Consolas" w:eastAsia="Times New Roman" w:hAnsi="Consolas" w:cs="Times New Roman"/>
+          <w:color w:val="CE9178"/>
+          <w:sz w:val="23"/>
+          <w:szCs w:val="23"/>
+        </w:rPr>
+        <w:t>foodOnline_main</w:t>
+      </w:r>
+      <w:proofErr w:type="spellEnd"/>
+      <w:r>
+        <w:rPr>
+          <w:rFonts w:ascii="Consolas" w:eastAsia="Times New Roman" w:hAnsi="Consolas" w:cs="Times New Roman"/>
+          <w:color w:val="CE9178"/>
+          <w:sz w:val="23"/>
+          <w:szCs w:val="23"/>
+        </w:rPr>
+        <w:t>/static'</w:t>
+      </w:r>
+    </w:p>
+    <w:p>
+      <w:pPr>
+        <w:shd w:val="clear" w:color="auto" w:fill="1E1E1E"/>
+        <w:spacing w:after="0" w:line="300" w:lineRule="atLeast"/>
+        <w:rPr>
+          <w:rFonts w:ascii="Consolas" w:eastAsia="Times New Roman" w:hAnsi="Consolas" w:cs="Times New Roman"/>
+          <w:color w:val="D4D4D4"/>
+          <w:sz w:val="23"/>
+          <w:szCs w:val="23"/>
+        </w:rPr>
+      </w:pPr>
+      <w:r>
+        <w:rPr>
+          <w:rFonts w:ascii="Consolas" w:eastAsia="Times New Roman" w:hAnsi="Consolas" w:cs="Times New Roman"/>
+          <w:color w:val="D4D4D4"/>
+          <w:sz w:val="23"/>
+          <w:szCs w:val="23"/>
+        </w:rPr>
+        <w:t>]</w:t>
+      </w:r>
+    </w:p>
+    <w:p>
+      <w:pPr>
+        <w:pStyle w:val="ListParagraph"/>
+        <w:ind w:left="1080"/>
+        <w:jc w:val="right"/>
+      </w:pPr>
+      <w:r>
         <w:tab/>
       </w:r>
       <w:r>
-        <w:rPr>
-          <w:b/>
-          <w:bCs/>
-        </w:rPr>
         <w:tab/>
       </w:r>
       <w:r>
-        <w:rPr>
-          <w:b/>
-          <w:bCs/>
-        </w:rPr>
         <w:tab/>
       </w:r>
-      <w:r>
-        <w:rPr>
-          <w:b/>
-          <w:bCs/>
-        </w:rPr>
+    </w:p>
+    <w:p>
+      <w:pPr>
+        <w:pStyle w:val="ListParagraph"/>
+        <w:ind w:left="1080"/>
+        <w:jc w:val="right"/>
+      </w:pPr>
+      <w:r>
+        <w:t xml:space="preserve">To use the static files in your project </w:t>
+      </w:r>
+    </w:p>
+    <w:p>
+      <w:pPr>
+        <w:pStyle w:val="ListParagraph"/>
+        <w:ind w:left="1080"/>
+        <w:jc w:val="right"/>
+      </w:pPr>
+      <w:r>
+        <w:t>{ % load static % }</w:t>
+      </w:r>
+    </w:p>
+    <w:p>
+      <w:r>
+        <w:t xml:space="preserve">Then the next step is to replace all the asset with “{% static ‘’ %}” </w:t>
+      </w:r>
+      <w:r>
+        <w:sym w:font="Wingdings" w:char="F0E0"/>
+      </w:r>
+      <w:r>
+        <w:t xml:space="preserve"> since they are all in static block</w:t>
+      </w:r>
+    </w:p>
+    <w:p>
+      <w:pPr>
+        <w:jc w:val="right"/>
+      </w:pPr>
+      <w:r>
+        <w:t xml:space="preserve">python manage.py </w:t>
+      </w:r>
+      <w:proofErr w:type="spellStart"/>
+      <w:r>
+        <w:t>collectstatic</w:t>
+      </w:r>
+      <w:proofErr w:type="spellEnd"/>
+      <w:r>
+        <w:sym w:font="Wingdings" w:char="F0E0"/>
+      </w:r>
+      <w:r>
+        <w:t>All the static objects will be created in a directory</w:t>
+      </w:r>
+    </w:p>
+    <w:p>
+      <w:pPr>
+        <w:jc w:val="right"/>
+      </w:pPr>
+      <w:r>
+        <w:t>It is mandatory to run if we want to use any static files in prod</w:t>
+      </w:r>
+    </w:p>
+    <w:p>
+      <w:pPr>
+        <w:jc w:val="right"/>
+      </w:pPr>
+      <w:r>
+        <w:t>165 static files copied to 'C:\Users\Ramoji\Desktop\</w:t>
+      </w:r>
+      <w:proofErr w:type="spellStart"/>
+      <w:r>
+        <w:t>foodOnline</w:t>
+      </w:r>
+      <w:proofErr w:type="spellEnd"/>
+      <w:r>
+        <w:t>\static'</w:t>
+      </w:r>
+    </w:p>
+    <w:p>
+      <w:r>
+        <w:t>This means another static file will be created with base directory</w:t>
+      </w:r>
+    </w:p>
+    <w:p>
+      <w:r>
+        <w:sym w:font="Wingdings" w:char="F0E0"/>
+      </w:r>
+      <w:proofErr w:type="spellStart"/>
+      <w:r>
+        <w:t>FoodOnline</w:t>
+      </w:r>
+      <w:proofErr w:type="spellEnd"/>
+      <w:r>
+        <w:t xml:space="preserve"> is the base directory</w:t>
+      </w:r>
+    </w:p>
+    <w:p>
+      <w:pPr>
+        <w:jc w:val="right"/>
+      </w:pPr>
+      <w:r>
+        <w:t xml:space="preserve">Create a database name </w:t>
+      </w:r>
+      <w:proofErr w:type="spellStart"/>
+      <w:r>
+        <w:t>foodOnline_db</w:t>
+      </w:r>
+      <w:proofErr w:type="spellEnd"/>
+      <w:r>
+        <w:t xml:space="preserve"> in </w:t>
+      </w:r>
+      <w:proofErr w:type="spellStart"/>
+      <w:r>
+        <w:t>postgres</w:t>
+      </w:r>
+      <w:proofErr w:type="spellEnd"/>
+    </w:p>
+    <w:p>
+      <w:pPr>
+        <w:jc w:val="right"/>
+      </w:pPr>
+      <w:r>
+        <w:t>Then need to make change in settings.py under Databases</w:t>
+      </w:r>
+    </w:p>
+    <w:p>
+      <w:pPr>
+        <w:shd w:val="clear" w:color="auto" w:fill="1E1E1E"/>
+        <w:spacing w:line="300" w:lineRule="atLeast"/>
+        <w:rPr>
+          <w:rFonts w:ascii="Consolas" w:eastAsia="Times New Roman" w:hAnsi="Consolas" w:cs="Times New Roman"/>
+          <w:color w:val="CE9178"/>
+          <w:sz w:val="23"/>
+          <w:szCs w:val="23"/>
+        </w:rPr>
+      </w:pPr>
+      <w:r>
         <w:tab/>
       </w:r>
       <w:r>
-        <w:rPr>
-          <w:b/>
-          <w:bCs/>
-        </w:rPr>
         <w:tab/>
       </w:r>
       <w:r>
-        <w:rPr>
-          <w:b/>
-          <w:bCs/>
-        </w:rPr>
         <w:tab/>
       </w:r>
       <w:r>
-        <w:rPr>
-          <w:b/>
-          <w:bCs/>
-        </w:rPr>
         <w:tab/>
       </w:r>
       <w:r>
-        <w:rPr>
-          <w:b/>
-          <w:bCs/>
-        </w:rPr>
         <w:tab/>
       </w:r>
       <w:r>
-        <w:rPr>
-          <w:b/>
-          <w:bCs/>
-        </w:rPr>
         <w:tab/>
-        <w:t xml:space="preserve">to make it </w:t>
+      </w:r>
+      <w:r>
+        <w:tab/>
+      </w:r>
+      <w:r>
+        <w:tab/>
+      </w:r>
+      <w:r>
+        <w:tab/>
+      </w:r>
+      <w:r>
+        <w:tab/>
+      </w:r>
+      <w:r>
+        <w:tab/>
+        <w:t xml:space="preserve">1)Add </w:t>
+      </w:r>
+      <w:proofErr w:type="spellStart"/>
+      <w:r>
+        <w:rPr>
+          <w:rFonts w:ascii="Consolas" w:eastAsia="Times New Roman" w:hAnsi="Consolas" w:cs="Times New Roman"/>
+          <w:color w:val="CE9178"/>
+          <w:sz w:val="23"/>
+          <w:szCs w:val="23"/>
+        </w:rPr>
+        <w:t>ENGINE</w:t>
+      </w:r>
+      <w:r>
+        <w:rPr>
+          <w:rFonts w:ascii="Consolas" w:eastAsia="Times New Roman" w:hAnsi="Consolas" w:cs="Times New Roman"/>
+          <w:color w:val="CE9178"/>
+          <w:sz w:val="23"/>
+          <w:szCs w:val="23"/>
+        </w:rPr>
+        <w:t>,name,user,password</w:t>
+      </w:r>
+      <w:proofErr w:type="spellEnd"/>
+      <w:r>
+        <w:rPr>
+          <w:rFonts w:ascii="Consolas" w:eastAsia="Times New Roman" w:hAnsi="Consolas" w:cs="Times New Roman"/>
+          <w:color w:val="CE9178"/>
+          <w:sz w:val="23"/>
+          <w:szCs w:val="23"/>
+        </w:rPr>
+        <w:t>, host</w:t>
+      </w:r>
+    </w:p>
+    <w:p>
+      <w:r>
+        <w:t xml:space="preserve">Here password is the one set to </w:t>
+      </w:r>
+      <w:proofErr w:type="spellStart"/>
+      <w:r>
+        <w:t>postgressql</w:t>
+      </w:r>
+      <w:proofErr w:type="spellEnd"/>
+    </w:p>
+    <w:p>
+      <w:pPr>
+        <w:jc w:val="right"/>
+      </w:pPr>
+      <w:r>
+        <w:t xml:space="preserve">Pip install psycopg2 </w:t>
+      </w:r>
+      <w:r>
+        <w:sym w:font="Wingdings" w:char="F0E0"/>
+      </w:r>
+      <w:r>
+        <w:t xml:space="preserve"> must if want to use </w:t>
+      </w:r>
+      <w:proofErr w:type="spellStart"/>
+      <w:r>
+        <w:t>postgresql</w:t>
+      </w:r>
+      <w:proofErr w:type="spellEnd"/>
+    </w:p>
+    <w:p>
+      <w:r>
+        <w:t xml:space="preserve">Then we </w:t>
+      </w:r>
+      <w:proofErr w:type="spellStart"/>
+      <w:r>
+        <w:t>needto</w:t>
+      </w:r>
+      <w:proofErr w:type="spellEnd"/>
+      <w:r>
+        <w:t xml:space="preserve"> migrate because we changed the </w:t>
+      </w:r>
+      <w:proofErr w:type="spellStart"/>
+      <w:r>
+        <w:t>db</w:t>
+      </w:r>
+      <w:proofErr w:type="spellEnd"/>
+    </w:p>
+    <w:p>
+      <w:pPr>
+        <w:jc w:val="right"/>
+      </w:pPr>
+      <w:r>
+        <w:t>Created another superuser with mail</w:t>
+      </w:r>
+      <w:r>
+        <w:sym w:font="Wingdings" w:char="F0E0"/>
+      </w:r>
+      <w:r>
+        <w:t>srkramoji@gmail.com and password</w:t>
+      </w:r>
+      <w:r>
+        <w:sym w:font="Wingdings" w:char="F0E0"/>
+      </w:r>
+      <w:r>
+        <w:t>Ramoji@9949</w:t>
+      </w:r>
+    </w:p>
+    <w:p>
+      <w:r>
+        <w:lastRenderedPageBreak/>
+        <w:t>So now if I run the project</w:t>
+      </w:r>
+    </w:p>
+    <w:p>
+      <w:pPr>
+        <w:pStyle w:val="ListParagraph"/>
+        <w:numPr>
+          <w:ilvl w:val="0"/>
+          <w:numId w:val="3"/>
+        </w:numPr>
+      </w:pPr>
+      <w:r>
+        <w:t xml:space="preserve">Could see a user in </w:t>
+      </w:r>
+      <w:proofErr w:type="spellStart"/>
+      <w:r>
+        <w:t>auth_user</w:t>
+      </w:r>
+      <w:proofErr w:type="spellEnd"/>
+      <w:r>
+        <w:t xml:space="preserve"> table of </w:t>
+      </w:r>
+      <w:proofErr w:type="spellStart"/>
+      <w:r>
+        <w:t>postgresql</w:t>
+      </w:r>
+      <w:proofErr w:type="spellEnd"/>
+      <w:r>
+        <w:t>.</w:t>
+      </w:r>
+    </w:p>
+    <w:p>
+      <w:pPr>
+        <w:pBdr>
+          <w:top w:val="double" w:sz="6" w:space="1" w:color="auto"/>
+          <w:bottom w:val="double" w:sz="6" w:space="1" w:color="auto"/>
+        </w:pBdr>
+      </w:pPr>
+    </w:p>
+    <w:p>
+      <w:r>
+        <w:t>The next step is to push</w:t>
+      </w:r>
+      <w:r>
+        <w:tab/>
+      </w:r>
+      <w:r>
+        <w:t xml:space="preserve"> the code to </w:t>
+      </w:r>
+      <w:proofErr w:type="spellStart"/>
+      <w:r>
+        <w:t>github</w:t>
+      </w:r>
+      <w:proofErr w:type="spellEnd"/>
+      <w:r>
+        <w:t>. But we do not want to share our secrets and settings.</w:t>
+      </w:r>
+    </w:p>
+    <w:p>
+      <w:pPr>
+        <w:pStyle w:val="ListParagraph"/>
+        <w:numPr>
+          <w:ilvl w:val="0"/>
+          <w:numId w:val="3"/>
+        </w:numPr>
+      </w:pPr>
+      <w:r>
+        <w:t xml:space="preserve">Pip </w:t>
+      </w:r>
+      <w:proofErr w:type="gramStart"/>
+      <w:r>
+        <w:t>install</w:t>
+      </w:r>
+      <w:proofErr w:type="gramEnd"/>
+      <w:r>
+        <w:t xml:space="preserve"> python-decouple</w:t>
+      </w:r>
+    </w:p>
+    <w:p>
+      <w:pPr>
+        <w:pStyle w:val="ListParagraph"/>
+        <w:numPr>
+          <w:ilvl w:val="0"/>
+          <w:numId w:val="3"/>
+        </w:numPr>
+      </w:pPr>
+      <w:r>
+        <w:t xml:space="preserve">In settings.py </w:t>
+      </w:r>
+      <w:r>
+        <w:sym w:font="Wingdings" w:char="F0E0"/>
+      </w:r>
+      <w:r>
+        <w:t xml:space="preserve"> from decouple import config</w:t>
+      </w:r>
+    </w:p>
+    <w:p>
+      <w:pPr>
+        <w:pStyle w:val="ListParagraph"/>
+        <w:numPr>
+          <w:ilvl w:val="0"/>
+          <w:numId w:val="3"/>
+        </w:numPr>
+      </w:pPr>
+      <w:r>
+        <w:t xml:space="preserve">Create a new file in the project directory </w:t>
+      </w:r>
+      <w:r>
+        <w:sym w:font="Wingdings" w:char="F0E0"/>
+      </w:r>
+      <w:r>
+        <w:t xml:space="preserve"> .env file</w:t>
+      </w:r>
+    </w:p>
+    <w:p>
+      <w:pPr>
+        <w:pStyle w:val="ListParagraph"/>
+        <w:ind w:left="1440"/>
+        <w:jc w:val="right"/>
+      </w:pPr>
+      <w:r>
+        <w:t>Stores the essential details in this .env file and make sure it is put in .</w:t>
+      </w:r>
+      <w:proofErr w:type="spellStart"/>
+      <w:r>
+        <w:t>gitignore</w:t>
+      </w:r>
+      <w:proofErr w:type="spellEnd"/>
+    </w:p>
+    <w:p>
+      <w:pPr>
+        <w:pBdr>
+          <w:bottom w:val="double" w:sz="6" w:space="1" w:color="auto"/>
+        </w:pBdr>
+      </w:pPr>
+      <w:r>
+        <w:t xml:space="preserve">.env-sample </w:t>
+      </w:r>
+      <w:r>
+        <w:sym w:font="Wingdings" w:char="F0E0"/>
+      </w:r>
+      <w:r>
+        <w:t xml:space="preserve"> this is to make sure that the user </w:t>
+      </w:r>
+      <w:proofErr w:type="gramStart"/>
+      <w:r>
+        <w:t>get</w:t>
+      </w:r>
+      <w:proofErr w:type="gramEnd"/>
+      <w:r>
+        <w:t xml:space="preserve"> an idea that these are the values they need to pass if they clone this project</w:t>
+      </w:r>
+    </w:p>
+    <w:p>
+      <w:r>
+        <w:t xml:space="preserve">To push the code to </w:t>
+      </w:r>
+      <w:proofErr w:type="spellStart"/>
+      <w:r>
+        <w:t>github</w:t>
+      </w:r>
+      <w:proofErr w:type="spellEnd"/>
+    </w:p>
+    <w:p>
+      <w:pPr>
+        <w:pStyle w:val="ListParagraph"/>
+        <w:numPr>
+          <w:ilvl w:val="0"/>
+          <w:numId w:val="4"/>
+        </w:numPr>
+      </w:pPr>
+      <w:r>
+        <w:t>Git status</w:t>
+      </w:r>
+    </w:p>
+    <w:p>
+      <w:pPr>
+        <w:pStyle w:val="ListParagraph"/>
+        <w:numPr>
+          <w:ilvl w:val="0"/>
+          <w:numId w:val="4"/>
+        </w:numPr>
+      </w:pPr>
+      <w:r>
+        <w:t>Git  add -A</w:t>
+      </w:r>
+    </w:p>
+    <w:p>
+      <w:pPr>
+        <w:pStyle w:val="ListParagraph"/>
+        <w:numPr>
+          <w:ilvl w:val="0"/>
+          <w:numId w:val="4"/>
+        </w:numPr>
+      </w:pPr>
+      <w:r>
+        <w:t>Git commit -m “message”</w:t>
       </w:r>
     </w:p>
     <w:sectPr>
@@ -439,6 +1235,403 @@
     </w:sectPr>
   </w:body>
 </w:document>
+</file>
+
+<file path=word/numbering.xml><?xml version="1.0" encoding="utf-8"?>
+<w:numbering xmlns:wpc="http://schemas.microsoft.com/office/word/2010/wordprocessingCanvas" xmlns:cx="http://schemas.microsoft.com/office/drawing/2014/chartex" xmlns:cx1="http://schemas.microsoft.com/office/drawing/2015/9/8/chartex" xmlns:cx2="http://schemas.microsoft.com/office/drawing/2015/10/21/chartex" xmlns:cx3="http://schemas.microsoft.com/office/drawing/2016/5/9/chartex" xmlns:cx4="http://schemas.microsoft.com/office/drawing/2016/5/10/chartex" xmlns:cx5="http://schemas.microsoft.com/office/drawing/2016/5/11/chartex" xmlns:cx6="http://schemas.microsoft.com/office/drawing/2016/5/12/chartex" xmlns:cx7="http://schemas.microsoft.com/office/drawing/2016/5/13/chartex" xmlns:cx8="http://schemas.microsoft.com/office/drawing/2016/5/14/chartex" xmlns:mc="http://schemas.openxmlformats.org/markup-compatibility/2006" xmlns:aink="http://schemas.microsoft.com/office/drawing/2016/ink" xmlns:am3d="http://schemas.microsoft.com/office/drawing/2017/model3d" xmlns:o="urn:schemas-microsoft-com:office:office" xmlns:oel="http://schemas.microsoft.com/office/2019/extlst" xmlns:r="http://schemas.openxmlformats.org/officeDocument/2006/relationships" xmlns:m="http://schemas.openxmlformats.org/officeDocument/2006/math" xmlns:v="urn:schemas-microsoft-com:vml" xmlns:wp14="http://schemas.microsoft.com/office/word/2010/wordprocessingDrawing" xmlns:wp="http://schemas.openxmlformats.org/drawingml/2006/wordprocessingDrawing" xmlns:w10="urn:schemas-microsoft-com:office:word" xmlns:w="http://schemas.openxmlformats.org/wordprocessingml/2006/main" xmlns:w14="http://schemas.microsoft.com/office/word/2010/wordml" xmlns:w15="http://schemas.microsoft.com/office/word/2012/wordml" xmlns:w16cex="http://schemas.microsoft.com/office/word/2018/wordml/cex" xmlns:w16cid="http://schemas.microsoft.com/office/word/2016/wordml/cid" xmlns:w16="http://schemas.microsoft.com/office/word/2018/wordml" xmlns:w16sdtdh="http://schemas.microsoft.com/office/word/2020/wordml/sdtdatahash" xmlns:w16se="http://schemas.microsoft.com/office/word/2015/wordml/symex" xmlns:wpg="http://schemas.microsoft.com/office/word/2010/wordprocessingGroup" xmlns:wpi="http://schemas.microsoft.com/office/word/2010/wordprocessingInk" xmlns:wne="http://schemas.microsoft.com/office/word/2006/wordml" xmlns:wps="http://schemas.microsoft.com/office/word/2010/wordprocessingShape" mc:Ignorable="w14 w15 w16se w16cid w16 w16cex w16sdtdh wp14">
+  <w:abstractNum w:abstractNumId="0" w15:restartNumberingAfterBreak="0">
+    <w:nsid w:val="3137568E"/>
+    <w:multiLevelType w:val="hybridMultilevel"/>
+    <w:tmpl w:val="901C1316"/>
+    <w:lvl w:ilvl="0" w:tplc="A2B462EC">
+      <w:start w:val="1"/>
+      <w:numFmt w:val="decimal"/>
+      <w:lvlText w:val="%1)"/>
+      <w:lvlJc w:val="left"/>
+      <w:pPr>
+        <w:ind w:left="1800" w:hanging="360"/>
+      </w:pPr>
+      <w:rPr>
+        <w:rFonts w:hint="default"/>
+      </w:rPr>
+    </w:lvl>
+    <w:lvl w:ilvl="1" w:tplc="04090019" w:tentative="1">
+      <w:start w:val="1"/>
+      <w:numFmt w:val="lowerLetter"/>
+      <w:lvlText w:val="%2."/>
+      <w:lvlJc w:val="left"/>
+      <w:pPr>
+        <w:ind w:left="2520" w:hanging="360"/>
+      </w:pPr>
+    </w:lvl>
+    <w:lvl w:ilvl="2" w:tplc="0409001B" w:tentative="1">
+      <w:start w:val="1"/>
+      <w:numFmt w:val="lowerRoman"/>
+      <w:lvlText w:val="%3."/>
+      <w:lvlJc w:val="right"/>
+      <w:pPr>
+        <w:ind w:left="3240" w:hanging="180"/>
+      </w:pPr>
+    </w:lvl>
+    <w:lvl w:ilvl="3" w:tplc="0409000F" w:tentative="1">
+      <w:start w:val="1"/>
+      <w:numFmt w:val="decimal"/>
+      <w:lvlText w:val="%4."/>
+      <w:lvlJc w:val="left"/>
+      <w:pPr>
+        <w:ind w:left="3960" w:hanging="360"/>
+      </w:pPr>
+    </w:lvl>
+    <w:lvl w:ilvl="4" w:tplc="04090019" w:tentative="1">
+      <w:start w:val="1"/>
+      <w:numFmt w:val="lowerLetter"/>
+      <w:lvlText w:val="%5."/>
+      <w:lvlJc w:val="left"/>
+      <w:pPr>
+        <w:ind w:left="4680" w:hanging="360"/>
+      </w:pPr>
+    </w:lvl>
+    <w:lvl w:ilvl="5" w:tplc="0409001B" w:tentative="1">
+      <w:start w:val="1"/>
+      <w:numFmt w:val="lowerRoman"/>
+      <w:lvlText w:val="%6."/>
+      <w:lvlJc w:val="right"/>
+      <w:pPr>
+        <w:ind w:left="5400" w:hanging="180"/>
+      </w:pPr>
+    </w:lvl>
+    <w:lvl w:ilvl="6" w:tplc="0409000F" w:tentative="1">
+      <w:start w:val="1"/>
+      <w:numFmt w:val="decimal"/>
+      <w:lvlText w:val="%7."/>
+      <w:lvlJc w:val="left"/>
+      <w:pPr>
+        <w:ind w:left="6120" w:hanging="360"/>
+      </w:pPr>
+    </w:lvl>
+    <w:lvl w:ilvl="7" w:tplc="04090019" w:tentative="1">
+      <w:start w:val="1"/>
+      <w:numFmt w:val="lowerLetter"/>
+      <w:lvlText w:val="%8."/>
+      <w:lvlJc w:val="left"/>
+      <w:pPr>
+        <w:ind w:left="6840" w:hanging="360"/>
+      </w:pPr>
+    </w:lvl>
+    <w:lvl w:ilvl="8" w:tplc="0409001B" w:tentative="1">
+      <w:start w:val="1"/>
+      <w:numFmt w:val="lowerRoman"/>
+      <w:lvlText w:val="%9."/>
+      <w:lvlJc w:val="right"/>
+      <w:pPr>
+        <w:ind w:left="7560" w:hanging="180"/>
+      </w:pPr>
+    </w:lvl>
+  </w:abstractNum>
+  <w:abstractNum w:abstractNumId="1" w15:restartNumberingAfterBreak="0">
+    <w:nsid w:val="4DE50C5B"/>
+    <w:multiLevelType w:val="hybridMultilevel"/>
+    <w:tmpl w:val="A55C615E"/>
+    <w:lvl w:ilvl="0" w:tplc="1354E256">
+      <w:start w:val="1"/>
+      <w:numFmt w:val="decimal"/>
+      <w:lvlText w:val="%1)"/>
+      <w:lvlJc w:val="left"/>
+      <w:pPr>
+        <w:ind w:left="1080" w:hanging="360"/>
+      </w:pPr>
+      <w:rPr>
+        <w:rFonts w:hint="default"/>
+      </w:rPr>
+    </w:lvl>
+    <w:lvl w:ilvl="1" w:tplc="04090019" w:tentative="1">
+      <w:start w:val="1"/>
+      <w:numFmt w:val="lowerLetter"/>
+      <w:lvlText w:val="%2."/>
+      <w:lvlJc w:val="left"/>
+      <w:pPr>
+        <w:ind w:left="1800" w:hanging="360"/>
+      </w:pPr>
+    </w:lvl>
+    <w:lvl w:ilvl="2" w:tplc="0409001B" w:tentative="1">
+      <w:start w:val="1"/>
+      <w:numFmt w:val="lowerRoman"/>
+      <w:lvlText w:val="%3."/>
+      <w:lvlJc w:val="right"/>
+      <w:pPr>
+        <w:ind w:left="2520" w:hanging="180"/>
+      </w:pPr>
+    </w:lvl>
+    <w:lvl w:ilvl="3" w:tplc="0409000F" w:tentative="1">
+      <w:start w:val="1"/>
+      <w:numFmt w:val="decimal"/>
+      <w:lvlText w:val="%4."/>
+      <w:lvlJc w:val="left"/>
+      <w:pPr>
+        <w:ind w:left="3240" w:hanging="360"/>
+      </w:pPr>
+    </w:lvl>
+    <w:lvl w:ilvl="4" w:tplc="04090019" w:tentative="1">
+      <w:start w:val="1"/>
+      <w:numFmt w:val="lowerLetter"/>
+      <w:lvlText w:val="%5."/>
+      <w:lvlJc w:val="left"/>
+      <w:pPr>
+        <w:ind w:left="3960" w:hanging="360"/>
+      </w:pPr>
+    </w:lvl>
+    <w:lvl w:ilvl="5" w:tplc="0409001B" w:tentative="1">
+      <w:start w:val="1"/>
+      <w:numFmt w:val="lowerRoman"/>
+      <w:lvlText w:val="%6."/>
+      <w:lvlJc w:val="right"/>
+      <w:pPr>
+        <w:ind w:left="4680" w:hanging="180"/>
+      </w:pPr>
+    </w:lvl>
+    <w:lvl w:ilvl="6" w:tplc="0409000F" w:tentative="1">
+      <w:start w:val="1"/>
+      <w:numFmt w:val="decimal"/>
+      <w:lvlText w:val="%7."/>
+      <w:lvlJc w:val="left"/>
+      <w:pPr>
+        <w:ind w:left="5400" w:hanging="360"/>
+      </w:pPr>
+    </w:lvl>
+    <w:lvl w:ilvl="7" w:tplc="04090019" w:tentative="1">
+      <w:start w:val="1"/>
+      <w:numFmt w:val="lowerLetter"/>
+      <w:lvlText w:val="%8."/>
+      <w:lvlJc w:val="left"/>
+      <w:pPr>
+        <w:ind w:left="6120" w:hanging="360"/>
+      </w:pPr>
+    </w:lvl>
+    <w:lvl w:ilvl="8" w:tplc="0409001B" w:tentative="1">
+      <w:start w:val="1"/>
+      <w:numFmt w:val="lowerRoman"/>
+      <w:lvlText w:val="%9."/>
+      <w:lvlJc w:val="right"/>
+      <w:pPr>
+        <w:ind w:left="6840" w:hanging="180"/>
+      </w:pPr>
+    </w:lvl>
+  </w:abstractNum>
+  <w:abstractNum w:abstractNumId="2" w15:restartNumberingAfterBreak="0">
+    <w:nsid w:val="577578F4"/>
+    <w:multiLevelType w:val="hybridMultilevel"/>
+    <w:tmpl w:val="5D6441EC"/>
+    <w:lvl w:ilvl="0" w:tplc="B57A8E58">
+      <w:start w:val="1"/>
+      <w:numFmt w:val="bullet"/>
+      <w:lvlText w:val=""/>
+      <w:lvlJc w:val="left"/>
+      <w:pPr>
+        <w:ind w:left="720" w:hanging="360"/>
+      </w:pPr>
+      <w:rPr>
+        <w:rFonts w:ascii="Wingdings" w:eastAsiaTheme="minorHAnsi" w:hAnsi="Wingdings" w:cstheme="minorBidi" w:hint="default"/>
+      </w:rPr>
+    </w:lvl>
+    <w:lvl w:ilvl="1" w:tplc="04090003" w:tentative="1">
+      <w:start w:val="1"/>
+      <w:numFmt w:val="bullet"/>
+      <w:lvlText w:val="o"/>
+      <w:lvlJc w:val="left"/>
+      <w:pPr>
+        <w:ind w:left="1440" w:hanging="360"/>
+      </w:pPr>
+      <w:rPr>
+        <w:rFonts w:ascii="Courier New" w:hAnsi="Courier New" w:cs="Courier New" w:hint="default"/>
+      </w:rPr>
+    </w:lvl>
+    <w:lvl w:ilvl="2" w:tplc="04090005" w:tentative="1">
+      <w:start w:val="1"/>
+      <w:numFmt w:val="bullet"/>
+      <w:lvlText w:val=""/>
+      <w:lvlJc w:val="left"/>
+      <w:pPr>
+        <w:ind w:left="2160" w:hanging="360"/>
+      </w:pPr>
+      <w:rPr>
+        <w:rFonts w:ascii="Wingdings" w:hAnsi="Wingdings" w:hint="default"/>
+      </w:rPr>
+    </w:lvl>
+    <w:lvl w:ilvl="3" w:tplc="04090001" w:tentative="1">
+      <w:start w:val="1"/>
+      <w:numFmt w:val="bullet"/>
+      <w:lvlText w:val=""/>
+      <w:lvlJc w:val="left"/>
+      <w:pPr>
+        <w:ind w:left="2880" w:hanging="360"/>
+      </w:pPr>
+      <w:rPr>
+        <w:rFonts w:ascii="Symbol" w:hAnsi="Symbol" w:hint="default"/>
+      </w:rPr>
+    </w:lvl>
+    <w:lvl w:ilvl="4" w:tplc="04090003" w:tentative="1">
+      <w:start w:val="1"/>
+      <w:numFmt w:val="bullet"/>
+      <w:lvlText w:val="o"/>
+      <w:lvlJc w:val="left"/>
+      <w:pPr>
+        <w:ind w:left="3600" w:hanging="360"/>
+      </w:pPr>
+      <w:rPr>
+        <w:rFonts w:ascii="Courier New" w:hAnsi="Courier New" w:cs="Courier New" w:hint="default"/>
+      </w:rPr>
+    </w:lvl>
+    <w:lvl w:ilvl="5" w:tplc="04090005" w:tentative="1">
+      <w:start w:val="1"/>
+      <w:numFmt w:val="bullet"/>
+      <w:lvlText w:val=""/>
+      <w:lvlJc w:val="left"/>
+      <w:pPr>
+        <w:ind w:left="4320" w:hanging="360"/>
+      </w:pPr>
+      <w:rPr>
+        <w:rFonts w:ascii="Wingdings" w:hAnsi="Wingdings" w:hint="default"/>
+      </w:rPr>
+    </w:lvl>
+    <w:lvl w:ilvl="6" w:tplc="04090001" w:tentative="1">
+      <w:start w:val="1"/>
+      <w:numFmt w:val="bullet"/>
+      <w:lvlText w:val=""/>
+      <w:lvlJc w:val="left"/>
+      <w:pPr>
+        <w:ind w:left="5040" w:hanging="360"/>
+      </w:pPr>
+      <w:rPr>
+        <w:rFonts w:ascii="Symbol" w:hAnsi="Symbol" w:hint="default"/>
+      </w:rPr>
+    </w:lvl>
+    <w:lvl w:ilvl="7" w:tplc="04090003" w:tentative="1">
+      <w:start w:val="1"/>
+      <w:numFmt w:val="bullet"/>
+      <w:lvlText w:val="o"/>
+      <w:lvlJc w:val="left"/>
+      <w:pPr>
+        <w:ind w:left="5760" w:hanging="360"/>
+      </w:pPr>
+      <w:rPr>
+        <w:rFonts w:ascii="Courier New" w:hAnsi="Courier New" w:cs="Courier New" w:hint="default"/>
+      </w:rPr>
+    </w:lvl>
+    <w:lvl w:ilvl="8" w:tplc="04090005" w:tentative="1">
+      <w:start w:val="1"/>
+      <w:numFmt w:val="bullet"/>
+      <w:lvlText w:val=""/>
+      <w:lvlJc w:val="left"/>
+      <w:pPr>
+        <w:ind w:left="6480" w:hanging="360"/>
+      </w:pPr>
+      <w:rPr>
+        <w:rFonts w:ascii="Wingdings" w:hAnsi="Wingdings" w:hint="default"/>
+      </w:rPr>
+    </w:lvl>
+  </w:abstractNum>
+  <w:abstractNum w:abstractNumId="3" w15:restartNumberingAfterBreak="0">
+    <w:nsid w:val="5D3A43E6"/>
+    <w:multiLevelType w:val="hybridMultilevel"/>
+    <w:tmpl w:val="D1FC5E1E"/>
+    <w:lvl w:ilvl="0" w:tplc="04090011">
+      <w:start w:val="1"/>
+      <w:numFmt w:val="decimal"/>
+      <w:lvlText w:val="%1)"/>
+      <w:lvlJc w:val="left"/>
+      <w:pPr>
+        <w:ind w:left="720" w:hanging="360"/>
+      </w:pPr>
+      <w:rPr>
+        <w:rFonts w:hint="default"/>
+      </w:rPr>
+    </w:lvl>
+    <w:lvl w:ilvl="1" w:tplc="04090019" w:tentative="1">
+      <w:start w:val="1"/>
+      <w:numFmt w:val="lowerLetter"/>
+      <w:lvlText w:val="%2."/>
+      <w:lvlJc w:val="left"/>
+      <w:pPr>
+        <w:ind w:left="1440" w:hanging="360"/>
+      </w:pPr>
+    </w:lvl>
+    <w:lvl w:ilvl="2" w:tplc="0409001B" w:tentative="1">
+      <w:start w:val="1"/>
+      <w:numFmt w:val="lowerRoman"/>
+      <w:lvlText w:val="%3."/>
+      <w:lvlJc w:val="right"/>
+      <w:pPr>
+        <w:ind w:left="2160" w:hanging="180"/>
+      </w:pPr>
+    </w:lvl>
+    <w:lvl w:ilvl="3" w:tplc="0409000F" w:tentative="1">
+      <w:start w:val="1"/>
+      <w:numFmt w:val="decimal"/>
+      <w:lvlText w:val="%4."/>
+      <w:lvlJc w:val="left"/>
+      <w:pPr>
+        <w:ind w:left="2880" w:hanging="360"/>
+      </w:pPr>
+    </w:lvl>
+    <w:lvl w:ilvl="4" w:tplc="04090019" w:tentative="1">
+      <w:start w:val="1"/>
+      <w:numFmt w:val="lowerLetter"/>
+      <w:lvlText w:val="%5."/>
+      <w:lvlJc w:val="left"/>
+      <w:pPr>
+        <w:ind w:left="3600" w:hanging="360"/>
+      </w:pPr>
+    </w:lvl>
+    <w:lvl w:ilvl="5" w:tplc="0409001B" w:tentative="1">
+      <w:start w:val="1"/>
+      <w:numFmt w:val="lowerRoman"/>
+      <w:lvlText w:val="%6."/>
+      <w:lvlJc w:val="right"/>
+      <w:pPr>
+        <w:ind w:left="4320" w:hanging="180"/>
+      </w:pPr>
+    </w:lvl>
+    <w:lvl w:ilvl="6" w:tplc="0409000F" w:tentative="1">
+      <w:start w:val="1"/>
+      <w:numFmt w:val="decimal"/>
+      <w:lvlText w:val="%7."/>
+      <w:lvlJc w:val="left"/>
+      <w:pPr>
+        <w:ind w:left="5040" w:hanging="360"/>
+      </w:pPr>
+    </w:lvl>
+    <w:lvl w:ilvl="7" w:tplc="04090019" w:tentative="1">
+      <w:start w:val="1"/>
+      <w:numFmt w:val="lowerLetter"/>
+      <w:lvlText w:val="%8."/>
+      <w:lvlJc w:val="left"/>
+      <w:pPr>
+        <w:ind w:left="5760" w:hanging="360"/>
+      </w:pPr>
+    </w:lvl>
+    <w:lvl w:ilvl="8" w:tplc="0409001B" w:tentative="1">
+      <w:start w:val="1"/>
+      <w:numFmt w:val="lowerRoman"/>
+      <w:lvlText w:val="%9."/>
+      <w:lvlJc w:val="right"/>
+      <w:pPr>
+        <w:ind w:left="6480" w:hanging="180"/>
+      </w:pPr>
+    </w:lvl>
+  </w:abstractNum>
+  <w:num w:numId="1" w16cid:durableId="1977638584">
+    <w:abstractNumId w:val="1"/>
+  </w:num>
+  <w:num w:numId="2" w16cid:durableId="335964785">
+    <w:abstractNumId w:val="0"/>
+  </w:num>
+  <w:num w:numId="3" w16cid:durableId="1020082114">
+    <w:abstractNumId w:val="2"/>
+  </w:num>
+  <w:num w:numId="4" w16cid:durableId="1739550713">
+    <w:abstractNumId w:val="3"/>
+  </w:num>
+</w:numbering>
 </file>
 
 <file path=word/styles.xml><?xml version="1.0" encoding="utf-8"?>
@@ -890,6 +2083,17 @@
       <w:shd w:val="clear" w:color="auto" w:fill="E1DFDD"/>
     </w:rPr>
   </w:style>
+  <w:style w:type="paragraph" w:styleId="ListParagraph">
+    <w:name w:val="List Paragraph"/>
+    <w:basedOn w:val="Normal"/>
+    <w:uiPriority w:val="34"/>
+    <w:qFormat/>
+    <w:rsid w:val="00D749DF"/>
+    <w:pPr>
+      <w:ind w:left="720"/>
+      <w:contextualSpacing/>
+    </w:pPr>
+  </w:style>
 </w:styles>
 </file>
 

</xml_diff>